<commit_message>
Correcao na historia e registrando pendências
</commit_message>
<xml_diff>
--- a/Document/História.docx
+++ b/Document/História.docx
@@ -12,16 +12,8 @@
         <w:rPr>
           <w:lang w:val="pt-BR"/>
         </w:rPr>
-        <w:t xml:space="preserve">O </w:t>
-      </w:r>
-      <w:proofErr w:type="spellStart"/>
-      <w:r>
-        <w:rPr>
-          <w:lang w:val="pt-BR"/>
-        </w:rPr>
-        <w:t>FastFood</w:t>
-      </w:r>
-      <w:proofErr w:type="spellEnd"/>
+        <w:t>O FastFood</w:t>
+      </w:r>
       <w:r>
         <w:rPr>
           <w:lang w:val="pt-BR"/>
@@ -57,7 +49,31 @@
         <w:rPr>
           <w:lang w:val="pt-BR"/>
         </w:rPr>
-        <w:t>O sistema deve conter as seguintes opções no menu:</w:t>
+        <w:t>O sistema deve conter as seguintes opções n</w:t>
+      </w:r>
+      <w:r>
+        <w:rPr>
+          <w:lang w:val="pt-BR"/>
+        </w:rPr>
+        <w:t>a</w:t>
+      </w:r>
+      <w:r>
+        <w:rPr>
+          <w:lang w:val="pt-BR"/>
+        </w:rPr>
+        <w:t xml:space="preserve"> </w:t>
+      </w:r>
+      <w:r>
+        <w:rPr>
+          <w:lang w:val="pt-BR"/>
+        </w:rPr>
+        <w:t>página inicial</w:t>
+      </w:r>
+      <w:r>
+        <w:rPr>
+          <w:lang w:val="pt-BR"/>
+        </w:rPr>
+        <w:t>:</w:t>
       </w:r>
     </w:p>
     <w:p>
@@ -77,6 +93,12 @@
         </w:rPr>
         <w:t>Cadastrar Cliente</w:t>
       </w:r>
+      <w:r>
+        <w:rPr>
+          <w:lang w:val="pt-BR"/>
+        </w:rPr>
+        <w:t xml:space="preserve"> (Gerencia Clientes)</w:t>
+      </w:r>
     </w:p>
     <w:p>
       <w:pPr>
@@ -95,6 +117,12 @@
         </w:rPr>
         <w:t xml:space="preserve">Realizar Pedido </w:t>
       </w:r>
+      <w:r>
+        <w:rPr>
+          <w:lang w:val="pt-BR"/>
+        </w:rPr>
+        <w:t xml:space="preserve"> (Pedidos)</w:t>
+      </w:r>
     </w:p>
     <w:p>
       <w:pPr>
@@ -122,6 +150,24 @@
     </w:p>
     <w:p>
       <w:pPr>
+        <w:pStyle w:val="PargrafodaLista"/>
+        <w:numPr>
+          <w:ilvl w:val="0"/>
+          <w:numId w:val="1"/>
+        </w:numPr>
+        <w:rPr>
+          <w:lang w:val="pt-BR"/>
+        </w:rPr>
+      </w:pPr>
+      <w:r>
+        <w:rPr>
+          <w:lang w:val="pt-BR"/>
+        </w:rPr>
+        <w:t>Cadastrar Refeição (Gerencia Refeições)</w:t>
+      </w:r>
+    </w:p>
+    <w:p>
+      <w:pPr>
         <w:rPr>
           <w:lang w:val="pt-BR"/>
         </w:rPr>
@@ -166,7 +212,23 @@
           <w:bCs/>
           <w:lang w:val="pt-BR"/>
         </w:rPr>
-        <w:t>Cadastrar Cliente</w:t>
+        <w:t xml:space="preserve">Cadastrar </w:t>
+      </w:r>
+      <w:r>
+        <w:rPr>
+          <w:b/>
+          <w:bCs/>
+          <w:lang w:val="pt-BR"/>
+        </w:rPr>
+        <w:t xml:space="preserve">Novo </w:t>
+      </w:r>
+      <w:r>
+        <w:rPr>
+          <w:b/>
+          <w:bCs/>
+          <w:lang w:val="pt-BR"/>
+        </w:rPr>
+        <w:t>Cliente</w:t>
       </w:r>
       <w:r>
         <w:rPr>
@@ -190,31 +252,7 @@
         <w:rPr>
           <w:lang w:val="pt-BR"/>
         </w:rPr>
-        <w:t>Cpf</w:t>
-      </w:r>
-      <w:r>
-        <w:rPr>
-          <w:lang w:val="pt-BR"/>
-        </w:rPr>
-        <w:t xml:space="preserve"> – </w:t>
-      </w:r>
-      <w:r>
-        <w:rPr>
-          <w:lang w:val="pt-BR"/>
-        </w:rPr>
-        <w:t>String</w:t>
-      </w:r>
-      <w:r>
-        <w:rPr>
-          <w:lang w:val="pt-BR"/>
-        </w:rPr>
-        <w:t xml:space="preserve"> – </w:t>
-      </w:r>
-      <w:r>
-        <w:rPr>
-          <w:lang w:val="pt-BR"/>
-        </w:rPr>
-        <w:t>usuário</w:t>
+        <w:t>Cpf – String – usuário</w:t>
       </w:r>
     </w:p>
     <w:p>
@@ -263,13 +301,7 @@
         <w:rPr>
           <w:lang w:val="pt-BR"/>
         </w:rPr>
-        <w:t xml:space="preserve">Após </w:t>
-      </w:r>
-      <w:r>
-        <w:rPr>
-          <w:lang w:val="pt-BR"/>
-        </w:rPr>
-        <w:t xml:space="preserve">preencher todas as informações solicitadas, desejo ter um botão de </w:t>
+        <w:t xml:space="preserve">Após preencher todas as informações solicitadas, desejo ter um botão de </w:t>
       </w:r>
       <w:r>
         <w:rPr>
@@ -285,116 +317,92 @@
         <w:rPr>
           <w:lang w:val="pt-BR"/>
         </w:rPr>
-        <w:t xml:space="preserve"> que, quando clicado, </w:t>
-      </w:r>
-      <w:r>
-        <w:rPr>
-          <w:lang w:val="pt-BR"/>
-        </w:rPr>
-        <w:t xml:space="preserve">verifique se o CPF já existe no cadastro, se sim, deve aparecer na tela a mensagem “Cliente já cadastrado!” se não, deve </w:t>
-      </w:r>
-      <w:r>
-        <w:rPr>
-          <w:lang w:val="pt-BR"/>
-        </w:rPr>
-        <w:t>apare</w:t>
-      </w:r>
-      <w:r>
-        <w:rPr>
-          <w:lang w:val="pt-BR"/>
-        </w:rPr>
-        <w:t>cer na tela</w:t>
-      </w:r>
-      <w:r>
-        <w:rPr>
-          <w:lang w:val="pt-BR"/>
-        </w:rPr>
-        <w:t xml:space="preserve"> a mensagem “</w:t>
-      </w:r>
-      <w:r>
-        <w:rPr>
-          <w:lang w:val="pt-BR"/>
-        </w:rPr>
-        <w:t>Cliente cadastrado com sucesso!</w:t>
-      </w:r>
-      <w:r>
-        <w:rPr>
-          <w:lang w:val="pt-BR"/>
-        </w:rPr>
-        <w:t xml:space="preserve">”. </w:t>
-      </w:r>
-      <w:r>
-        <w:rPr>
-          <w:lang w:val="pt-BR"/>
-        </w:rPr>
-        <w:t>O cliente</w:t>
-      </w:r>
-      <w:r>
-        <w:rPr>
-          <w:lang w:val="pt-BR"/>
-        </w:rPr>
-        <w:t xml:space="preserve"> deve ser salv</w:t>
-      </w:r>
-      <w:r>
-        <w:rPr>
-          <w:lang w:val="pt-BR"/>
-        </w:rPr>
-        <w:t>o</w:t>
-      </w:r>
-      <w:r>
-        <w:rPr>
-          <w:lang w:val="pt-BR"/>
-        </w:rPr>
-        <w:t xml:space="preserve"> no banco de dados.</w:t>
-      </w:r>
-    </w:p>
-    <w:p>
-      <w:pPr>
-        <w:rPr>
-          <w:lang w:val="pt-BR"/>
-        </w:rPr>
-      </w:pPr>
-    </w:p>
-    <w:p>
-      <w:pPr>
-        <w:rPr>
-          <w:u w:val="single"/>
-          <w:lang w:val="pt-BR"/>
-        </w:rPr>
-      </w:pPr>
-      <w:r>
-        <w:rPr>
-          <w:u w:val="single"/>
-          <w:lang w:val="pt-BR"/>
-        </w:rPr>
-        <w:t>REALIZAR PEDIDO</w:t>
-      </w:r>
-    </w:p>
-    <w:p>
-      <w:pPr>
-        <w:rPr>
-          <w:lang w:val="pt-BR"/>
-        </w:rPr>
-      </w:pPr>
-      <w:r>
-        <w:rPr>
-          <w:lang w:val="pt-BR"/>
-        </w:rPr>
-        <w:t xml:space="preserve">Eu como usuário, desejo que o sistema tenha uma interface para que eu possa registrar um pedido. Ao selecionar a opção </w:t>
-      </w:r>
-      <w:r>
-        <w:rPr>
-          <w:lang w:val="pt-BR"/>
-        </w:rPr>
-        <w:t xml:space="preserve">do Menu </w:t>
-      </w:r>
+        <w:t xml:space="preserve"> que, quando clicado, verifique se o CPF já existe no cadastro, se sim, deve aparecer na tela a mensagem “Cliente já cadastrado!” se não, deve aparecer na tela a mensagem “Cliente cadastrado com sucesso!”. O cliente deve ser salvo no banco de dados.</w:t>
+      </w:r>
+    </w:p>
+    <w:p>
+      <w:pPr>
+        <w:rPr>
+          <w:lang w:val="pt-BR"/>
+        </w:rPr>
+      </w:pPr>
+    </w:p>
+    <w:p>
+      <w:pPr>
+        <w:rPr>
+          <w:lang w:val="pt-BR"/>
+        </w:rPr>
+      </w:pPr>
       <w:r>
         <w:rPr>
           <w:b/>
           <w:bCs/>
           <w:lang w:val="pt-BR"/>
         </w:rPr>
-        <w:t>Realizar Pedido</w:t>
+        <w:t>Pendências:</w:t>
+      </w:r>
+      <w:r>
+        <w:rPr>
+          <w:lang w:val="pt-BR"/>
+        </w:rPr>
+        <w:t xml:space="preserve"> Fazer verificação do CPF no Banco de Dados e inserir mensagens de informação ao usuário.</w:t>
+      </w:r>
+    </w:p>
+    <w:p>
+      <w:pPr>
+        <w:rPr>
+          <w:lang w:val="pt-BR"/>
+        </w:rPr>
+      </w:pPr>
+    </w:p>
+    <w:p>
+      <w:pPr>
+        <w:rPr>
+          <w:u w:val="single"/>
+          <w:lang w:val="pt-BR"/>
+        </w:rPr>
+      </w:pPr>
+      <w:r>
+        <w:rPr>
+          <w:u w:val="single"/>
+          <w:lang w:val="pt-BR"/>
+        </w:rPr>
+        <w:t>REALIZAR PEDIDO</w:t>
+      </w:r>
+    </w:p>
+    <w:p>
+      <w:pPr>
+        <w:rPr>
+          <w:lang w:val="pt-BR"/>
+        </w:rPr>
+      </w:pPr>
+      <w:r>
+        <w:rPr>
+          <w:lang w:val="pt-BR"/>
+        </w:rPr>
+        <w:t xml:space="preserve">Eu como usuário, desejo que o sistema tenha uma interface para que eu possa registrar um pedido. Ao selecionar a opção </w:t>
+      </w:r>
+      <w:r>
+        <w:rPr>
+          <w:lang w:val="pt-BR"/>
+        </w:rPr>
+        <w:t xml:space="preserve">do Menu </w:t>
+      </w:r>
+      <w:r>
+        <w:rPr>
+          <w:b/>
+          <w:bCs/>
+          <w:lang w:val="pt-BR"/>
+        </w:rPr>
+        <w:t>Efetuar Novo</w:t>
+      </w:r>
+      <w:r>
+        <w:rPr>
+          <w:b/>
+          <w:bCs/>
+          <w:lang w:val="pt-BR"/>
+        </w:rPr>
+        <w:t xml:space="preserve"> Pedido</w:t>
       </w:r>
       <w:r>
         <w:rPr>
@@ -414,14 +422,12 @@
           <w:lang w:val="pt-BR"/>
         </w:rPr>
       </w:pPr>
-      <w:proofErr w:type="spellStart"/>
       <w:r>
         <w:rPr>
           <w:lang w:val="pt-BR"/>
         </w:rPr>
         <w:t>IdPedido</w:t>
       </w:r>
-      <w:proofErr w:type="spellEnd"/>
       <w:r>
         <w:rPr>
           <w:lang w:val="pt-BR"/>
@@ -498,7 +504,13 @@
         <w:rPr>
           <w:lang w:val="pt-BR"/>
         </w:rPr>
-        <w:t xml:space="preserve"> usuário</w:t>
+        <w:t xml:space="preserve"> </w:t>
+      </w:r>
+      <w:r>
+        <w:rPr>
+          <w:lang w:val="pt-BR"/>
+        </w:rPr>
+        <w:t>salva através do tipo escolhido</w:t>
       </w:r>
     </w:p>
     <w:p>
@@ -512,31 +524,11 @@
           <w:lang w:val="pt-BR"/>
         </w:rPr>
       </w:pPr>
-      <w:proofErr w:type="spellStart"/>
-      <w:r>
-        <w:rPr>
-          <w:lang w:val="pt-BR"/>
-        </w:rPr>
-        <w:t>Id</w:t>
-      </w:r>
-      <w:r>
-        <w:rPr>
-          <w:lang w:val="pt-BR"/>
-        </w:rPr>
-        <w:t>Forma</w:t>
-      </w:r>
-      <w:r>
-        <w:rPr>
-          <w:lang w:val="pt-BR"/>
-        </w:rPr>
-        <w:t>Pag</w:t>
-      </w:r>
-      <w:proofErr w:type="spellEnd"/>
-      <w:r>
-        <w:rPr>
-          <w:lang w:val="pt-BR"/>
-        </w:rPr>
-        <w:t xml:space="preserve"> – String – usuário</w:t>
+      <w:r>
+        <w:rPr>
+          <w:lang w:val="pt-BR"/>
+        </w:rPr>
+        <w:t>Tipo - String</w:t>
       </w:r>
     </w:p>
     <w:p>
@@ -550,19 +542,29 @@
           <w:lang w:val="pt-BR"/>
         </w:rPr>
       </w:pPr>
-      <w:proofErr w:type="spellStart"/>
-      <w:r>
-        <w:rPr>
-          <w:lang w:val="pt-BR"/>
-        </w:rPr>
-        <w:t>ValorTotal</w:t>
-      </w:r>
-      <w:proofErr w:type="spellEnd"/>
-      <w:r>
-        <w:rPr>
-          <w:lang w:val="pt-BR"/>
-        </w:rPr>
-        <w:t xml:space="preserve"> – Decimal </w:t>
+      <w:r>
+        <w:rPr>
+          <w:lang w:val="pt-BR"/>
+        </w:rPr>
+        <w:t>Id</w:t>
+      </w:r>
+      <w:r>
+        <w:rPr>
+          <w:lang w:val="pt-BR"/>
+        </w:rPr>
+        <w:t>Forma</w:t>
+      </w:r>
+      <w:r>
+        <w:rPr>
+          <w:lang w:val="pt-BR"/>
+        </w:rPr>
+        <w:t xml:space="preserve">Pag – String – </w:t>
+      </w:r>
+      <w:r>
+        <w:rPr>
+          <w:lang w:val="pt-BR"/>
+        </w:rPr>
+        <w:t>salva através do tipo escolhido</w:t>
       </w:r>
     </w:p>
     <w:p>
@@ -576,7 +578,30 @@
           <w:lang w:val="pt-BR"/>
         </w:rPr>
       </w:pPr>
-      <w:proofErr w:type="spellStart"/>
+      <w:r>
+        <w:rPr>
+          <w:lang w:val="pt-BR"/>
+        </w:rPr>
+        <w:t xml:space="preserve">ValorTotal – </w:t>
+      </w:r>
+      <w:r>
+        <w:rPr>
+          <w:lang w:val="pt-BR"/>
+        </w:rPr>
+        <w:t>salva através do tipo escolhido</w:t>
+      </w:r>
+    </w:p>
+    <w:p>
+      <w:pPr>
+        <w:pStyle w:val="PargrafodaLista"/>
+        <w:numPr>
+          <w:ilvl w:val="0"/>
+          <w:numId w:val="2"/>
+        </w:numPr>
+        <w:rPr>
+          <w:lang w:val="pt-BR"/>
+        </w:rPr>
+      </w:pPr>
       <w:r>
         <w:rPr>
           <w:lang w:val="pt-BR"/>
@@ -587,23 +612,14 @@
         <w:rPr>
           <w:lang w:val="pt-BR"/>
         </w:rPr>
-        <w:t>Status</w:t>
-      </w:r>
-      <w:proofErr w:type="spellEnd"/>
-      <w:r>
-        <w:rPr>
-          <w:lang w:val="pt-BR"/>
-        </w:rPr>
-        <w:t xml:space="preserve"> – </w:t>
-      </w:r>
-      <w:proofErr w:type="spellStart"/>
+        <w:t xml:space="preserve">Status – </w:t>
+      </w:r>
       <w:r>
         <w:rPr>
           <w:lang w:val="pt-BR"/>
         </w:rPr>
         <w:t>int</w:t>
       </w:r>
-      <w:proofErr w:type="spellEnd"/>
       <w:r>
         <w:rPr>
           <w:lang w:val="pt-BR"/>
@@ -622,24 +638,31 @@
         </w:rPr>
         <w:t xml:space="preserve"> usuário</w:t>
       </w:r>
-    </w:p>
-    <w:p>
-      <w:pPr>
-        <w:rPr>
-          <w:lang w:val="pt-BR"/>
-        </w:rPr>
-      </w:pPr>
-      <w:r>
-        <w:rPr>
-          <w:lang w:val="pt-BR"/>
-        </w:rPr>
-        <w:t>O sistema deve verificar a primeira entrada do usuário que será o CPF, caso o CPF não esteja cadastrado no banco de dados, deve aparecer na tela a seguinte mensagem “CPF não cadastrado! Realize o cadastro do cliente!”. Caso o CPF já esteja cadastrado no banco de dados, seguir para as demais informações, a</w:t>
-      </w:r>
-      <w:r>
-        <w:rPr>
-          <w:lang w:val="pt-BR"/>
-        </w:rPr>
-        <w:t xml:space="preserve">pós preencher todas as informações solicitadas, desejo ter um botão de </w:t>
+      <w:r>
+        <w:rPr>
+          <w:lang w:val="pt-BR"/>
+        </w:rPr>
+        <w:t xml:space="preserve"> </w:t>
+      </w:r>
+    </w:p>
+    <w:p>
+      <w:pPr>
+        <w:rPr>
+          <w:lang w:val="pt-BR"/>
+        </w:rPr>
+      </w:pPr>
+      <w:r>
+        <w:rPr>
+          <w:lang w:val="pt-BR"/>
+        </w:rPr>
+        <w:t xml:space="preserve">O sistema deve verificar a primeira entrada do usuário que será o CPF, caso o CPF não esteja cadastrado no banco de dados, deve aparecer na tela a seguinte mensagem “CPF não cadastrado! Realize o cadastro do cliente!”. Caso o CPF já esteja cadastrado no banco de dados, seguir para as demais </w:t>
+      </w:r>
+      <w:r>
+        <w:rPr>
+          <w:lang w:val="pt-BR"/>
+        </w:rPr>
+        <w:lastRenderedPageBreak/>
+        <w:t xml:space="preserve">informações, após preencher todas as informações solicitadas, desejo ter um botão de </w:t>
       </w:r>
       <w:r>
         <w:rPr>
@@ -704,76 +727,76 @@
     <w:p>
       <w:pPr>
         <w:rPr>
-          <w:u w:val="single"/>
-          <w:lang w:val="pt-BR"/>
-        </w:rPr>
-      </w:pPr>
-      <w:r>
-        <w:rPr>
-          <w:u w:val="single"/>
-          <w:lang w:val="pt-BR"/>
-        </w:rPr>
-        <w:lastRenderedPageBreak/>
-        <w:t>CONSULTAR</w:t>
-      </w:r>
-      <w:r>
-        <w:rPr>
-          <w:u w:val="single"/>
-          <w:lang w:val="pt-BR"/>
-        </w:rPr>
-        <w:t xml:space="preserve"> PEDIDO</w:t>
-      </w:r>
-      <w:r>
-        <w:rPr>
-          <w:u w:val="single"/>
-          <w:lang w:val="pt-BR"/>
-        </w:rPr>
-        <w:t>S</w:t>
-      </w:r>
-    </w:p>
-    <w:p>
-      <w:pPr>
-        <w:rPr>
-          <w:lang w:val="pt-BR"/>
-        </w:rPr>
-      </w:pPr>
-      <w:r>
-        <w:rPr>
-          <w:lang w:val="pt-BR"/>
-        </w:rPr>
-        <w:t xml:space="preserve">Eu como usuário, desejo que o sistema tenha uma interface para que eu possa </w:t>
-      </w:r>
-      <w:r>
-        <w:rPr>
-          <w:lang w:val="pt-BR"/>
-        </w:rPr>
-        <w:t>consultar os pedidos</w:t>
-      </w:r>
-      <w:r>
-        <w:rPr>
-          <w:lang w:val="pt-BR"/>
-        </w:rPr>
-        <w:t xml:space="preserve">. Ao selecionar a opção </w:t>
-      </w:r>
-      <w:r>
-        <w:rPr>
-          <w:lang w:val="pt-BR"/>
-        </w:rPr>
-        <w:t>do Menu</w:t>
-      </w:r>
-      <w:r>
-        <w:rPr>
-          <w:lang w:val="pt-BR"/>
-        </w:rPr>
-        <w:t xml:space="preserve"> </w:t>
-      </w:r>
+          <w:lang w:val="pt-BR"/>
+        </w:rPr>
+      </w:pPr>
       <w:r>
         <w:rPr>
           <w:b/>
           <w:bCs/>
           <w:lang w:val="pt-BR"/>
         </w:rPr>
-        <w:t xml:space="preserve">Consultar </w:t>
+        <w:t>Pendências:</w:t>
+      </w:r>
+      <w:r>
+        <w:rPr>
+          <w:lang w:val="pt-BR"/>
+        </w:rPr>
+        <w:t xml:space="preserve"> Fazer verificação do CPF no Banco de Dados e inserir mensagens de informação ao usuário.</w:t>
+      </w:r>
+    </w:p>
+    <w:p>
+      <w:pPr>
+        <w:rPr>
+          <w:lang w:val="pt-BR"/>
+        </w:rPr>
+      </w:pPr>
+    </w:p>
+    <w:p>
+      <w:pPr>
+        <w:rPr>
+          <w:lang w:val="pt-BR"/>
+        </w:rPr>
+      </w:pPr>
+    </w:p>
+    <w:p>
+      <w:pPr>
+        <w:rPr>
+          <w:u w:val="single"/>
+          <w:lang w:val="pt-BR"/>
+        </w:rPr>
+      </w:pPr>
+      <w:r>
+        <w:rPr>
+          <w:u w:val="single"/>
+          <w:lang w:val="pt-BR"/>
+        </w:rPr>
+        <w:t>CONSULTAR PEDIDOS</w:t>
+      </w:r>
+    </w:p>
+    <w:p>
+      <w:pPr>
+        <w:rPr>
+          <w:lang w:val="pt-BR"/>
+        </w:rPr>
+      </w:pPr>
+      <w:r>
+        <w:rPr>
+          <w:lang w:val="pt-BR"/>
+        </w:rPr>
+        <w:t xml:space="preserve">Eu como usuário, desejo que o sistema tenha uma interface para que eu possa consultar os pedidos. Ao selecionar a opção </w:t>
+      </w:r>
+      <w:r>
+        <w:rPr>
+          <w:lang w:val="pt-BR"/>
+        </w:rPr>
+        <w:t>do Menu</w:t>
+      </w:r>
+      <w:r>
+        <w:rPr>
+          <w:lang w:val="pt-BR"/>
+        </w:rPr>
+        <w:t xml:space="preserve"> </w:t>
       </w:r>
       <w:r>
         <w:rPr>
@@ -781,27 +804,13 @@
           <w:bCs/>
           <w:lang w:val="pt-BR"/>
         </w:rPr>
-        <w:t>Pedido</w:t>
-      </w:r>
-      <w:r>
-        <w:rPr>
-          <w:b/>
-          <w:bCs/>
-          <w:lang w:val="pt-BR"/>
-        </w:rPr>
-        <w:t>s</w:t>
-      </w:r>
-      <w:r>
-        <w:rPr>
-          <w:lang w:val="pt-BR"/>
-        </w:rPr>
-        <w:t xml:space="preserve">, devo ser direcionado para </w:t>
-      </w:r>
-      <w:r>
-        <w:rPr>
-          <w:lang w:val="pt-BR"/>
-        </w:rPr>
-        <w:t>uma tela onde apareça um menu com as seguintes opções:</w:t>
+        <w:t>Consultar Pedidos</w:t>
+      </w:r>
+      <w:r>
+        <w:rPr>
+          <w:lang w:val="pt-BR"/>
+        </w:rPr>
+        <w:t>, devo ser direcionado para uma tela onde apareça um menu com as seguintes opções:</w:t>
       </w:r>
     </w:p>
     <w:p>
@@ -991,19 +1000,7 @@
         <w:rPr>
           <w:lang w:val="pt-BR"/>
         </w:rPr>
-        <w:t xml:space="preserve">, o pedido deve ser </w:t>
-      </w:r>
-      <w:r>
-        <w:rPr>
-          <w:lang w:val="pt-BR"/>
-        </w:rPr>
-        <w:t xml:space="preserve">excluído do banco de dados, deve aparecer na tela a mensagem “Pedido Excluído com sucesso!”, e devo </w:t>
-      </w:r>
-      <w:r>
-        <w:rPr>
-          <w:lang w:val="pt-BR"/>
-        </w:rPr>
-        <w:t>direcionado novamente a listagem anterior.</w:t>
+        <w:t>, o pedido deve ser excluído do banco de dados, deve aparecer na tela a mensagem “Pedido Excluído com sucesso!”, e devo direcionado novamente a listagem anterior.</w:t>
       </w:r>
     </w:p>
     <w:p>
@@ -1036,13 +1033,7 @@
         <w:rPr>
           <w:lang w:val="pt-BR"/>
         </w:rPr>
-        <w:t xml:space="preserve">. </w:t>
-      </w:r>
-      <w:r>
-        <w:rPr>
-          <w:lang w:val="pt-BR"/>
-        </w:rPr>
-        <w:t xml:space="preserve">Ao lado de cada pedido, aparecem dois botões, um contendo a opção de </w:t>
+        <w:t xml:space="preserve">. Ao lado de cada pedido, aparecem dois botões, um contendo a opção de </w:t>
       </w:r>
       <w:r>
         <w:rPr>
@@ -1138,118 +1129,48 @@
           <w:bCs/>
           <w:lang w:val="pt-BR"/>
         </w:rPr>
-        <w:t xml:space="preserve">Pedidos </w:t>
-      </w:r>
+        <w:t>Pedidos Concluídos</w:t>
+      </w:r>
+      <w:r>
+        <w:rPr>
+          <w:lang w:val="pt-BR"/>
+        </w:rPr>
+        <w:t>, aparece na tela uma listagem de todos os pedidos que estão com o status 3 (Concluído)</w:t>
+      </w:r>
+      <w:r>
+        <w:rPr>
+          <w:lang w:val="pt-BR"/>
+        </w:rPr>
+        <w:t>. Nesse caso, não devem aparecer as opções de Alterar Status e Excluir.</w:t>
+      </w:r>
+    </w:p>
+    <w:p>
+      <w:pPr>
+        <w:rPr>
+          <w:lang w:val="pt-BR"/>
+        </w:rPr>
+      </w:pPr>
+    </w:p>
+    <w:p>
+      <w:pPr>
+        <w:rPr>
+          <w:lang w:val="pt-BR"/>
+        </w:rPr>
+      </w:pPr>
       <w:r>
         <w:rPr>
           <w:b/>
           <w:bCs/>
           <w:lang w:val="pt-BR"/>
         </w:rPr>
-        <w:t>Concluídos</w:t>
-      </w:r>
-      <w:r>
-        <w:rPr>
-          <w:lang w:val="pt-BR"/>
-        </w:rPr>
-        <w:t xml:space="preserve">, aparece na tela uma listagem de todos os pedidos que estão com o status </w:t>
-      </w:r>
-      <w:r>
-        <w:rPr>
-          <w:lang w:val="pt-BR"/>
-        </w:rPr>
-        <w:t>3</w:t>
-      </w:r>
-      <w:r>
-        <w:rPr>
-          <w:lang w:val="pt-BR"/>
-        </w:rPr>
-        <w:t xml:space="preserve"> (</w:t>
-      </w:r>
-      <w:r>
-        <w:rPr>
-          <w:lang w:val="pt-BR"/>
-        </w:rPr>
-        <w:t>Concluído</w:t>
-      </w:r>
-      <w:r>
-        <w:rPr>
-          <w:lang w:val="pt-BR"/>
-        </w:rPr>
-        <w:t>)</w:t>
-      </w:r>
-      <w:r>
-        <w:rPr>
-          <w:lang w:val="pt-BR"/>
-        </w:rPr>
-        <w:t>. Nesse caso, não devem aparecer as opções de Alterar Status e Excluir.</w:t>
-      </w:r>
-    </w:p>
-    <w:p>
-      <w:pPr>
-        <w:rPr>
-          <w:lang w:val="pt-BR"/>
-        </w:rPr>
-      </w:pPr>
-    </w:p>
-    <w:p>
-      <w:pPr>
-        <w:rPr>
-          <w:color w:val="FF0000"/>
-          <w:lang w:val="pt-BR"/>
-        </w:rPr>
-      </w:pPr>
-    </w:p>
-    <w:p>
-      <w:pPr>
-        <w:rPr>
-          <w:lang w:val="pt-BR"/>
-        </w:rPr>
-      </w:pPr>
-    </w:p>
-    <w:p>
-      <w:pPr>
-        <w:rPr>
-          <w:lang w:val="pt-BR"/>
-        </w:rPr>
-      </w:pPr>
-    </w:p>
-    <w:p>
-      <w:pPr>
-        <w:rPr>
-          <w:lang w:val="pt-BR"/>
-        </w:rPr>
-      </w:pPr>
-    </w:p>
-    <w:p>
-      <w:pPr>
-        <w:rPr>
-          <w:lang w:val="pt-BR"/>
-        </w:rPr>
-      </w:pPr>
-    </w:p>
-    <w:p>
-      <w:pPr>
-        <w:rPr>
-          <w:lang w:val="pt-BR"/>
-        </w:rPr>
-      </w:pPr>
-    </w:p>
-    <w:p>
-      <w:pPr>
-        <w:rPr>
-          <w:lang w:val="pt-BR"/>
-        </w:rPr>
-      </w:pPr>
-    </w:p>
-    <w:p>
-      <w:pPr>
-        <w:pStyle w:val="PargrafodaLista"/>
-        <w:ind w:left="2160"/>
-        <w:rPr>
-          <w:lang w:val="pt-BR"/>
-        </w:rPr>
-      </w:pPr>
+        <w:t xml:space="preserve">Pendências: </w:t>
+      </w:r>
+      <w:r>
+        <w:rPr>
+          <w:lang w:val="pt-BR"/>
+        </w:rPr>
+        <w:t>Realizar a consulta dos pedidos através do filtro de status, no momento está apenas listando todos os pedidos no geral.</w:t>
+      </w:r>
     </w:p>
     <w:p>
       <w:pPr>

</xml_diff>